<commit_message>
Refactor generacion de contratos
</commit_message>
<xml_diff>
--- a/public/formats/SPNP-N.docx
+++ b/public/formats/SPNP-N.docx
@@ -1960,6 +1960,18 @@
           <w:sz w:val="22"/>
           <w:szCs w:val="22"/>
         </w:rPr>
+        <w:t>DC</w:t>
+      </w:r>
+      <w:bookmarkStart w:id="0" w:name="_GoBack"/>
+      <w:bookmarkEnd w:id="0"/>
+      <w:r>
+        <w:rPr>
+          <w:rFonts w:asciiTheme="majorHAnsi" w:hAnsiTheme="majorHAnsi" w:cstheme="majorHAnsi"/>
+          <w:b/>
+          <w:color w:val="FF0000"/>
+          <w:sz w:val="22"/>
+          <w:szCs w:val="22"/>
+        </w:rPr>
         <w:t>}</w:t>
       </w:r>
       <w:r>
@@ -5013,6 +5025,7 @@
           <w:sz w:val="24"/>
           <w:szCs w:val="24"/>
         </w:rPr>
+        <w:lastRenderedPageBreak/>
         <w:t>que</w:t>
       </w:r>
       <w:r>
@@ -5192,16 +5205,7 @@
           <w:sz w:val="24"/>
           <w:szCs w:val="24"/>
         </w:rPr>
-        <w:t xml:space="preserve">deducciones </w:t>
-      </w:r>
-      <w:r>
-        <w:rPr>
-          <w:rFonts w:asciiTheme="majorHAnsi" w:eastAsia="Arial" w:hAnsiTheme="majorHAnsi" w:cstheme="majorHAnsi"/>
-          <w:sz w:val="24"/>
-          <w:szCs w:val="24"/>
-        </w:rPr>
-        <w:lastRenderedPageBreak/>
-        <w:t xml:space="preserve">establecidas </w:t>
+        <w:t xml:space="preserve">deducciones establecidas </w:t>
       </w:r>
       <w:r>
         <w:rPr>
@@ -8732,7 +8736,6 @@
           <w:sz w:val="24"/>
           <w:szCs w:val="24"/>
         </w:rPr>
-        <w:lastRenderedPageBreak/>
         <w:t>${nombreRector}</w:t>
       </w:r>
       <w:r>
@@ -8918,8 +8921,6 @@
           <w:szCs w:val="24"/>
         </w:rPr>
       </w:pPr>
-      <w:bookmarkStart w:id="0" w:name="_GoBack"/>
-      <w:bookmarkEnd w:id="0"/>
     </w:p>
     <w:sectPr>
       <w:headerReference w:type="default" r:id="rId10"/>
@@ -10392,7 +10393,7 @@
 </file>
 
 <file path=customXml/itemProps1.xml><?xml version="1.0" encoding="utf-8"?>
-<ds:datastoreItem xmlns:ds="http://schemas.openxmlformats.org/officeDocument/2006/customXml" ds:itemID="{6F708E23-5C60-4950-8D38-A9C1320AE705}">
+<ds:datastoreItem xmlns:ds="http://schemas.openxmlformats.org/officeDocument/2006/customXml" ds:itemID="{068426A4-24F7-410E-96EB-FA17E442D0D1}">
   <ds:schemaRefs>
     <ds:schemaRef ds:uri="http://schemas.openxmlformats.org/officeDocument/2006/bibliography"/>
   </ds:schemaRefs>

</xml_diff>